<commit_message>
ACTUALIZACIÓN DIAGRAMA DE GANTT
Se ingresa la ultima version de nuestro cronograma de actividades y actualización de presentación de en power point
</commit_message>
<xml_diff>
--- a/Documentacion/Presentacion/4_Caso_de_Uso_Extendido.docx
+++ b/Documentacion/Presentacion/4_Caso_de_Uso_Extendido.docx
@@ -2381,17 +2381,7 @@
                       <w:szCs w:val="24"/>
                       <w:lang w:eastAsia="es-CO"/>
                     </w:rPr>
-                    <w:t xml:space="preserve">6. </w:t>
-                  </w:r>
-                  <w:r>
-                    <w:rPr>
-                      <w:rFonts w:ascii="Times New Roman" w:eastAsia="Times New Roman" w:hAnsi="Times New Roman" w:cs="Times New Roman"/>
-                      <w:b/>
-                      <w:sz w:val="24"/>
-                      <w:szCs w:val="24"/>
-                      <w:lang w:eastAsia="es-CO"/>
-                    </w:rPr>
-                    <w:t>El usuario da click en el botón ‘Agregar’</w:t>
+                    <w:t>6. El usuario da click en el botón ‘Agregar’</w:t>
                   </w:r>
                 </w:p>
               </w:tc>
@@ -2771,8 +2761,6 @@
           <w:lang w:eastAsia="es-CO"/>
         </w:rPr>
       </w:pPr>
-      <w:bookmarkStart w:id="0" w:name="_GoBack"/>
-      <w:bookmarkEnd w:id="0"/>
     </w:p>
     <w:p>
       <w:pPr>
@@ -4040,8 +4028,8 @@
         <w:tblLook w:val="04A0" w:firstRow="1" w:lastRow="0" w:firstColumn="1" w:lastColumn="0" w:noHBand="0" w:noVBand="1"/>
       </w:tblPr>
       <w:tblGrid>
-        <w:gridCol w:w="3350"/>
-        <w:gridCol w:w="5473"/>
+        <w:gridCol w:w="3812"/>
+        <w:gridCol w:w="5011"/>
       </w:tblGrid>
       <w:tr>
         <w:tc>
@@ -4078,7 +4066,7 @@
                 <w:color w:val="000000"/>
                 <w:lang w:eastAsia="es-CO"/>
               </w:rPr>
-              <w:t>Caso de Uso: Consultar productos</w:t>
+              <w:t>Caso de Uso: Consultar invitados</w:t>
             </w:r>
           </w:p>
         </w:tc>
@@ -4442,8 +4430,8 @@
               <w:tblLook w:val="04A0" w:firstRow="1" w:lastRow="0" w:firstColumn="1" w:lastColumn="0" w:noHBand="0" w:noVBand="1"/>
             </w:tblPr>
             <w:tblGrid>
-              <w:gridCol w:w="2497"/>
-              <w:gridCol w:w="2740"/>
+              <w:gridCol w:w="1581"/>
+              <w:gridCol w:w="3194"/>
             </w:tblGrid>
             <w:tr>
               <w:tc>
@@ -4606,15 +4594,15 @@
                       <w:color w:val="000000"/>
                       <w:lang w:eastAsia="es-CO"/>
                     </w:rPr>
-                    <w:t xml:space="preserve"> de consulta de productos y de factura</w:t>
-                  </w:r>
-                  <w:r>
-                    <w:rPr>
-                      <w:rFonts w:ascii="Avenir" w:eastAsia="Times New Roman" w:hAnsi="Avenir" w:cs="Times New Roman"/>
-                      <w:color w:val="000000"/>
-                      <w:lang w:eastAsia="es-CO"/>
-                    </w:rPr>
-                    <w:t>.</w:t>
+                    <w:t xml:space="preserve"> de consulta de </w:t>
+                  </w:r>
+                  <w:r>
+                    <w:rPr>
+                      <w:rFonts w:ascii="Avenir" w:eastAsia="Times New Roman" w:hAnsi="Avenir" w:cs="Times New Roman"/>
+                      <w:color w:val="000000"/>
+                      <w:lang w:eastAsia="es-CO"/>
+                    </w:rPr>
+                    <w:t>invitados</w:t>
                   </w:r>
                 </w:p>
               </w:tc>
@@ -4655,7 +4643,7 @@
                       <w:color w:val="000000"/>
                       <w:lang w:eastAsia="es-CO"/>
                     </w:rPr>
-                    <w:t>2.El</w:t>
+                    <w:t>2.</w:t>
                   </w:r>
                   <w:r>
                     <w:rPr>
@@ -4665,7 +4653,37 @@
                       <w:color w:val="000000"/>
                       <w:lang w:eastAsia="es-CO"/>
                     </w:rPr>
-                    <w:t xml:space="preserve"> usuario cajero diligencia formularios según el evento</w:t>
+                    <w:t xml:space="preserve"> </w:t>
+                  </w:r>
+                  <w:r>
+                    <w:rPr>
+                      <w:rFonts w:ascii="Avenir" w:eastAsia="Times New Roman" w:hAnsi="Avenir" w:cs="Times New Roman"/>
+                      <w:b/>
+                      <w:bCs/>
+                      <w:color w:val="000000"/>
+                      <w:lang w:eastAsia="es-CO"/>
+                    </w:rPr>
+                    <w:t>El</w:t>
+                  </w:r>
+                  <w:r>
+                    <w:rPr>
+                      <w:rFonts w:ascii="Avenir" w:eastAsia="Times New Roman" w:hAnsi="Avenir" w:cs="Times New Roman"/>
+                      <w:b/>
+                      <w:bCs/>
+                      <w:color w:val="000000"/>
+                      <w:lang w:eastAsia="es-CO"/>
+                    </w:rPr>
+                    <w:t xml:space="preserve"> usuario</w:t>
+                  </w:r>
+                  <w:r>
+                    <w:rPr>
+                      <w:rFonts w:ascii="Avenir" w:eastAsia="Times New Roman" w:hAnsi="Avenir" w:cs="Times New Roman"/>
+                      <w:b/>
+                      <w:bCs/>
+                      <w:color w:val="000000"/>
+                      <w:lang w:eastAsia="es-CO"/>
+                    </w:rPr>
+                    <w:t xml:space="preserve"> observa</w:t>
                   </w:r>
                   <w:r>
                     <w:rPr>
@@ -4737,26 +4755,6 @@
                       <w:lang w:eastAsia="es-CO"/>
                     </w:rPr>
                   </w:pPr>
-                  <w:r>
-                    <w:rPr>
-                      <w:rFonts w:ascii="Avenir" w:eastAsia="Times New Roman" w:hAnsi="Avenir" w:cs="Times New Roman"/>
-                      <w:b/>
-                      <w:bCs/>
-                      <w:color w:val="000000"/>
-                      <w:lang w:eastAsia="es-CO"/>
-                    </w:rPr>
-                    <w:t xml:space="preserve">3.Enviar datos </w:t>
-                  </w:r>
-                  <w:r>
-                    <w:rPr>
-                      <w:rFonts w:ascii="Avenir" w:eastAsia="Times New Roman" w:hAnsi="Avenir" w:cs="Times New Roman"/>
-                      <w:b/>
-                      <w:bCs/>
-                      <w:color w:val="000000"/>
-                      <w:lang w:eastAsia="es-CO"/>
-                    </w:rPr>
-                    <w:t>.</w:t>
-                  </w:r>
                 </w:p>
               </w:tc>
               <w:tc>
@@ -4961,14 +4959,6 @@
                     </w:rPr>
                     <w:t>.</w:t>
                   </w:r>
-                  <w:r>
-                    <w:rPr>
-                      <w:rFonts w:ascii="Avenir" w:eastAsia="Times New Roman" w:hAnsi="Avenir" w:cs="Times New Roman"/>
-                      <w:color w:val="000000"/>
-                      <w:lang w:eastAsia="es-CO"/>
-                    </w:rPr>
-                    <w:t xml:space="preserve"> sistema muestra información de base de datos y envía datos de factura</w:t>
-                  </w:r>
                 </w:p>
               </w:tc>
             </w:tr>
@@ -5059,65 +5049,37 @@
             <w:pPr>
               <w:spacing w:after="0" w:line="240" w:lineRule="auto"/>
               <w:rPr>
-                <w:rFonts w:ascii="Avenir" w:eastAsia="Times New Roman" w:hAnsi="Avenir" w:cs="Times New Roman"/>
-                <w:color w:val="000000"/>
-                <w:lang w:eastAsia="es-CO"/>
-              </w:rPr>
-            </w:pPr>
-            <w:r>
-              <w:rPr>
-                <w:rFonts w:ascii="Avenir" w:eastAsia="Times New Roman" w:hAnsi="Avenir" w:cs="Times New Roman"/>
-                <w:color w:val="000000"/>
-                <w:lang w:eastAsia="es-CO"/>
-              </w:rPr>
-              <w:t xml:space="preserve">3.El sistema muestra mensaje si no se llena todos los campos del </w:t>
-            </w:r>
-            <w:r>
-              <w:rPr>
-                <w:rFonts w:ascii="Avenir" w:eastAsia="Times New Roman" w:hAnsi="Avenir" w:cs="Times New Roman"/>
-                <w:color w:val="000000"/>
-                <w:lang w:eastAsia="es-CO"/>
-              </w:rPr>
-              <w:t>formulario</w:t>
-            </w:r>
-            <w:r>
-              <w:rPr>
-                <w:rFonts w:ascii="Avenir" w:eastAsia="Times New Roman" w:hAnsi="Avenir" w:cs="Times New Roman"/>
-                <w:color w:val="000000"/>
-                <w:lang w:eastAsia="es-CO"/>
-              </w:rPr>
-              <w:t>.</w:t>
-            </w:r>
-          </w:p>
-          <w:p>
-            <w:pPr>
-              <w:spacing w:after="0" w:line="240" w:lineRule="auto"/>
-              <w:rPr>
-                <w:rFonts w:ascii="Times New Roman" w:eastAsia="Times New Roman" w:hAnsi="Times New Roman" w:cs="Times New Roman"/>
-                <w:sz w:val="24"/>
-                <w:szCs w:val="24"/>
-                <w:lang w:eastAsia="es-CO"/>
-              </w:rPr>
-            </w:pPr>
-            <w:r>
-              <w:rPr>
-                <w:rFonts w:ascii="Avenir" w:eastAsia="Times New Roman" w:hAnsi="Avenir" w:cs="Times New Roman"/>
-                <w:color w:val="000000"/>
-                <w:lang w:eastAsia="es-CO"/>
-              </w:rPr>
-              <w:t>.</w:t>
-            </w:r>
-          </w:p>
-          <w:p>
-            <w:pPr>
-              <w:spacing w:after="0" w:line="240" w:lineRule="auto"/>
-              <w:rPr>
-                <w:rFonts w:ascii="Times New Roman" w:eastAsia="Times New Roman" w:hAnsi="Times New Roman" w:cs="Times New Roman"/>
-                <w:sz w:val="24"/>
-                <w:szCs w:val="24"/>
-                <w:lang w:eastAsia="es-CO"/>
-              </w:rPr>
-            </w:pPr>
+                <w:rFonts w:ascii="Times New Roman" w:eastAsia="Times New Roman" w:hAnsi="Times New Roman" w:cs="Times New Roman"/>
+                <w:sz w:val="24"/>
+                <w:szCs w:val="24"/>
+                <w:lang w:eastAsia="es-CO"/>
+              </w:rPr>
+            </w:pPr>
+            <w:r>
+              <w:rPr>
+                <w:rFonts w:ascii="Avenir" w:eastAsia="Times New Roman" w:hAnsi="Avenir" w:cs="Times New Roman"/>
+                <w:color w:val="000000"/>
+                <w:lang w:eastAsia="es-CO"/>
+              </w:rPr>
+              <w:t>3.</w:t>
+            </w:r>
+            <w:r>
+              <w:rPr>
+                <w:rFonts w:ascii="Avenir" w:eastAsia="Times New Roman" w:hAnsi="Avenir" w:cs="Times New Roman"/>
+                <w:color w:val="000000"/>
+                <w:lang w:eastAsia="es-CO"/>
+              </w:rPr>
+              <w:t>Se muestra un error de servidor</w:t>
+            </w:r>
+            <w:r>
+              <w:rPr>
+                <w:rFonts w:ascii="Times New Roman" w:eastAsia="Times New Roman" w:hAnsi="Times New Roman" w:cs="Times New Roman"/>
+                <w:sz w:val="24"/>
+                <w:szCs w:val="24"/>
+                <w:lang w:eastAsia="es-CO"/>
+              </w:rPr>
+              <w:t xml:space="preserve"> </w:t>
+            </w:r>
           </w:p>
         </w:tc>
       </w:tr>
@@ -5285,7 +5247,7 @@
                 <w:color w:val="000000"/>
                 <w:lang w:eastAsia="es-CO"/>
               </w:rPr>
-              <w:t>Caso de Uso: Imprimir Factura</w:t>
+              <w:t>Caso de Uso: Confirmar asistencia</w:t>
             </w:r>
           </w:p>
         </w:tc>
@@ -5361,7 +5323,15 @@
                 <w:color w:val="000000"/>
                 <w:lang w:eastAsia="es-CO"/>
               </w:rPr>
-              <w:t>Usuario Cajero</w:t>
+              <w:t xml:space="preserve">Usuario </w:t>
+            </w:r>
+            <w:r>
+              <w:rPr>
+                <w:rFonts w:ascii="Avenir" w:eastAsia="Times New Roman" w:hAnsi="Avenir" w:cs="Times New Roman"/>
+                <w:color w:val="000000"/>
+                <w:lang w:eastAsia="es-CO"/>
+              </w:rPr>
+              <w:t>invitado</w:t>
             </w:r>
           </w:p>
         </w:tc>
@@ -5440,7 +5410,15 @@
                 <w:color w:val="000000"/>
                 <w:lang w:eastAsia="es-CO"/>
               </w:rPr>
-              <w:t>El usuario cajero debe estar logueado en el sistema</w:t>
+              <w:t xml:space="preserve">El usuario </w:t>
+            </w:r>
+            <w:r>
+              <w:rPr>
+                <w:rFonts w:ascii="Avenir" w:eastAsia="Times New Roman" w:hAnsi="Avenir" w:cs="Times New Roman"/>
+                <w:color w:val="000000"/>
+                <w:lang w:eastAsia="es-CO"/>
+              </w:rPr>
+              <w:t>debe estar en lista de invitados</w:t>
             </w:r>
           </w:p>
         </w:tc>
@@ -5523,7 +5501,7 @@
                 <w:color w:val="000000"/>
                 <w:lang w:eastAsia="es-CO"/>
               </w:rPr>
-              <w:t xml:space="preserve">El formulario de factura </w:t>
+              <w:t>El</w:t>
             </w:r>
             <w:r>
               <w:rPr>
@@ -5531,7 +5509,33 @@
                 <w:color w:val="000000"/>
                 <w:lang w:eastAsia="es-CO"/>
               </w:rPr>
-              <w:t>debe estar diligenciado</w:t>
+              <w:t xml:space="preserve"> formulario permite </w:t>
+            </w:r>
+            <w:r>
+              <w:rPr>
+                <w:rFonts w:ascii="Calibri" w:eastAsia="Times New Roman" w:hAnsi="Calibri" w:cs="Calibri"/>
+                <w:color w:val="000000"/>
+                <w:lang w:eastAsia="es-CO"/>
+              </w:rPr>
+              <w:t>diligenciar formu</w:t>
+            </w:r>
+            <w:r>
+              <w:rPr>
+                <w:rFonts w:ascii="Calibri" w:eastAsia="Times New Roman" w:hAnsi="Calibri" w:cs="Calibri"/>
+                <w:color w:val="000000"/>
+                <w:lang w:eastAsia="es-CO"/>
+              </w:rPr>
+              <w:t>lario</w:t>
+            </w:r>
+            <w:bookmarkStart w:id="0" w:name="_GoBack"/>
+            <w:bookmarkEnd w:id="0"/>
+            <w:r>
+              <w:rPr>
+                <w:rFonts w:ascii="Calibri" w:eastAsia="Times New Roman" w:hAnsi="Calibri" w:cs="Calibri"/>
+                <w:color w:val="000000"/>
+                <w:lang w:eastAsia="es-CO"/>
+              </w:rPr>
+              <w:t xml:space="preserve"> </w:t>
             </w:r>
             <w:r>
               <w:rPr>
@@ -6254,13 +6258,23 @@
                 <w:lang w:eastAsia="es-CO"/>
               </w:rPr>
             </w:pPr>
-            <w:r>
-              <w:rPr>
-                <w:rFonts w:ascii="Avenir" w:eastAsia="Times New Roman" w:hAnsi="Avenir" w:cs="Times New Roman"/>
-                <w:color w:val="000000"/>
-                <w:lang w:eastAsia="es-CO"/>
-              </w:rPr>
-              <w:t>3.El siste</w:t>
+            <w:proofErr w:type="gramStart"/>
+            <w:r>
+              <w:rPr>
+                <w:rFonts w:ascii="Avenir" w:eastAsia="Times New Roman" w:hAnsi="Avenir" w:cs="Times New Roman"/>
+                <w:color w:val="000000"/>
+                <w:lang w:eastAsia="es-CO"/>
+              </w:rPr>
+              <w:t>3.El</w:t>
+            </w:r>
+            <w:proofErr w:type="gramEnd"/>
+            <w:r>
+              <w:rPr>
+                <w:rFonts w:ascii="Avenir" w:eastAsia="Times New Roman" w:hAnsi="Avenir" w:cs="Times New Roman"/>
+                <w:color w:val="000000"/>
+                <w:lang w:eastAsia="es-CO"/>
+              </w:rPr>
+              <w:t xml:space="preserve"> siste</w:t>
             </w:r>
             <w:r>
               <w:rPr>
@@ -6270,16 +6284,14 @@
               </w:rPr>
               <w:t xml:space="preserve">ma muestra mensaje de error de </w:t>
             </w:r>
-            <w:proofErr w:type="spellStart"/>
-            <w:r>
-              <w:rPr>
-                <w:rFonts w:ascii="Avenir" w:eastAsia="Times New Roman" w:hAnsi="Avenir" w:cs="Times New Roman"/>
-                <w:color w:val="000000"/>
-                <w:lang w:eastAsia="es-CO"/>
-              </w:rPr>
-              <w:t>impresiòn</w:t>
-            </w:r>
-            <w:proofErr w:type="spellEnd"/>
+            <w:r>
+              <w:rPr>
+                <w:rFonts w:ascii="Avenir" w:eastAsia="Times New Roman" w:hAnsi="Avenir" w:cs="Times New Roman"/>
+                <w:color w:val="000000"/>
+                <w:lang w:eastAsia="es-CO"/>
+              </w:rPr>
+              <w:t>impresión</w:t>
+            </w:r>
             <w:r>
               <w:rPr>
                 <w:rFonts w:ascii="Avenir" w:eastAsia="Times New Roman" w:hAnsi="Avenir" w:cs="Times New Roman"/>
@@ -7665,6 +7677,7 @@
                 <w:color w:val="000000"/>
                 <w:lang w:eastAsia="es-CO"/>
               </w:rPr>
+              <w:lastRenderedPageBreak/>
               <w:t>Caso de Uso: Buscar productos</w:t>
             </w:r>
           </w:p>

</xml_diff>